<commit_message>
correct mistakes in documentation
</commit_message>
<xml_diff>
--- a/Nota katalogowa.docx
+++ b/Nota katalogowa.docx
@@ -92,7 +92,13 @@
         <w:t xml:space="preserve">szczotkowanej </w:t>
       </w:r>
       <w:r>
-        <w:t xml:space="preserve">stali nierdzewnej oraz wartościom użytkowym wynikającym z zastosowania wieszaka na kroplówki z szeroką regulacją wysokości,  wysuwającym się </w:t>
+        <w:t>stali nierdzewnej oraz wartościom użytkowym wynikającym z zastosowania wieszaka na kroplówk</w:t>
+      </w:r>
+      <w:r>
+        <w:t>i z szeroką regulacją wysokości oraz</w:t>
+      </w:r>
+      <w:r>
+        <w:t xml:space="preserve"> wysuwającym się </w:t>
       </w:r>
       <w:r>
         <w:t>daleko szufladom.</w:t>
@@ -118,7 +124,7 @@
         <w:pStyle w:val="Akapitzlist"/>
         <w:numPr>
           <w:ilvl w:val="0"/>
-          <w:numId w:val="4"/>
+          <w:numId w:val="1"/>
         </w:numPr>
       </w:pPr>
       <w:r>
@@ -130,7 +136,7 @@
         <w:pStyle w:val="Akapitzlist"/>
         <w:numPr>
           <w:ilvl w:val="0"/>
-          <w:numId w:val="4"/>
+          <w:numId w:val="1"/>
         </w:numPr>
       </w:pPr>
       <w:r>
@@ -142,7 +148,7 @@
         <w:pStyle w:val="Akapitzlist"/>
         <w:numPr>
           <w:ilvl w:val="0"/>
-          <w:numId w:val="4"/>
+          <w:numId w:val="1"/>
         </w:numPr>
       </w:pPr>
       <w:r>
@@ -154,7 +160,7 @@
         <w:pStyle w:val="Akapitzlist"/>
         <w:numPr>
           <w:ilvl w:val="0"/>
-          <w:numId w:val="4"/>
+          <w:numId w:val="1"/>
         </w:numPr>
       </w:pPr>
       <w:r>
@@ -164,7 +170,13 @@
     <w:p>
       <w:r>
         <w:tab/>
-        <w:t>Wózki wyposażone są w łożyska kulkowe a obrót wokół własnej osi opiera się na łożysku ślizgowym</w:t>
+        <w:t xml:space="preserve">Wózki wyposażone są w łożyska kulkowe a obrót wokół własnej osi opiera się </w:t>
+      </w:r>
+      <w:r>
+        <w:t xml:space="preserve">w nich </w:t>
+      </w:r>
+      <w:r>
+        <w:t>na łożyskach ślizgowych</w:t>
       </w:r>
       <w:r>
         <w:t>. Opona zbudowana jest z gumy zapewniając lepszą przyczepność wózka do podłoża oraz redukcję nierówności podczas przemieszczania szafki.</w:t>
@@ -188,22 +200,61 @@
     <w:p>
       <w:r>
         <w:tab/>
-        <w:t>Korpus ma wymiary …x… zbudowany jest z jednego arkusza giętej blachy spawanego na krawędziach w celu zapewnienia sztywności oraz nie pozwolenia na dostawanie się ewentualnych zanieczyszczeń do szuflad.</w:t>
+        <w:t>Korpus ma długość 59cm, szerokość 69cm oraz wysokość 90cm</w:t>
+      </w:r>
+      <w:r>
+        <w:t xml:space="preserve"> i</w:t>
+      </w:r>
+      <w:r>
+        <w:t xml:space="preserve"> zbudowany jest z jednego arkusza </w:t>
+      </w:r>
+      <w:r>
+        <w:t xml:space="preserve">1mm </w:t>
+      </w:r>
+      <w:r>
+        <w:t>giętej blachy sp</w:t>
+      </w:r>
+      <w:r>
+        <w:t>awanej</w:t>
+      </w:r>
+      <w:r>
+        <w:t xml:space="preserve"> na krawędziach w celu zapewnienia sztywności oraz nie pozwolenia na dostawanie się ewentualnych zanieczyszczeń do szuflad.</w:t>
       </w:r>
     </w:p>
     <w:p>
       <w:r>
         <w:tab/>
-        <w:t>Szuflady wysuwają się na prowadnicach opartych na łożyskach kulkowych. Głębokość ich wynosi … a długość … .</w:t>
-      </w:r>
-      <w:r>
-        <w:t xml:space="preserve"> Zostały przy pomocy jednostronnych nitów.</w:t>
+        <w:t>Szuflady wysuwają się na prowadnicach opartych na łożyskach kulkowych. Gł</w:t>
+      </w:r>
+      <w:r>
+        <w:t>ębokość ich wynosi 25,6cm a długość 58cm</w:t>
+      </w:r>
+      <w:r>
+        <w:t xml:space="preserve"> .</w:t>
+      </w:r>
+      <w:r>
+        <w:t xml:space="preserve"> Przymocowane zostały do korpusu przy pomocy </w:t>
+      </w:r>
+      <w:r>
+        <w:t>jednostronnych nitów.</w:t>
       </w:r>
     </w:p>
     <w:p>
       <w:r>
         <w:tab/>
-        <w:t>Wieszak zapewnia regulację w zakresie od … do … od podłoża</w:t>
+        <w:t>Wieszak zapewni</w:t>
+      </w:r>
+      <w:r>
+        <w:t>a regulację w zakresie od 102</w:t>
+      </w:r>
+      <w:r>
+        <w:t>cm</w:t>
+      </w:r>
+      <w:r>
+        <w:t xml:space="preserve"> do 170cm</w:t>
+      </w:r>
+      <w:r>
+        <w:t xml:space="preserve"> od podłoża</w:t>
       </w:r>
       <w:r>
         <w:t xml:space="preserve">. Unieruchamia się go przy pomocy pokrętła umieszczonego </w:t>
@@ -216,6 +267,9 @@
       </w:r>
     </w:p>
     <w:p>
+      <w:r>
+        <w:tab/>
+      </w:r>
       <w:r>
         <w:t>Cała szafka waży 39kg a jej wymiary gabarytowe wynoszą na szerokość</w:t>
       </w:r>
@@ -450,7 +504,7 @@
       </w:rPr>
     </w:lvl>
   </w:abstractNum>
-  <w:num w:numId="4">
+  <w:num w:numId="1">
     <w:abstractNumId w:val="0"/>
   </w:num>
 </w:numbering>

</xml_diff>

<commit_message>
add changes in technical drawing of main assembly
</commit_message>
<xml_diff>
--- a/Nota katalogowa.docx
+++ b/Nota katalogowa.docx
@@ -25,6 +25,9 @@
       <w:pPr>
         <w:pStyle w:val="Podtytu"/>
         <w:jc w:val="center"/>
+        <w:rPr>
+          <w:i w:val="0"/>
+        </w:rPr>
       </w:pPr>
       <w:r>
         <w:rPr>
@@ -33,8 +36,8 @@
         </w:rPr>
         <w:drawing>
           <wp:inline distT="0" distB="0" distL="0" distR="0">
-            <wp:extent cx="5492750" cy="7323439"/>
-            <wp:effectExtent l="19050" t="0" r="0" b="0"/>
+            <wp:extent cx="5492579" cy="7323439"/>
+            <wp:effectExtent l="0" t="0" r="0" b="0"/>
             <wp:docPr id="1" name="Obraz 0" descr="anc-1.png"/>
             <wp:cNvGraphicFramePr>
               <a:graphicFrameLocks xmlns:a="http://schemas.openxmlformats.org/drawingml/2006/main" noChangeAspect="1"/>
@@ -55,7 +58,7 @@
                   <pic:spPr>
                     <a:xfrm>
                       <a:off x="0" y="0"/>
-                      <a:ext cx="5492750" cy="7323439"/>
+                      <a:ext cx="5492579" cy="7323439"/>
                     </a:xfrm>
                     <a:prstGeom prst="rect">
                       <a:avLst/>
@@ -271,7 +274,10 @@
         <w:tab/>
       </w:r>
       <w:r>
-        <w:t>Cała szafka waży 39kg a jej wymiary gabarytowe wynoszą na szerokość</w:t>
+        <w:t>Cała szafka waży 35</w:t>
+      </w:r>
+      <w:r>
+        <w:t>kg a jej wymiary gabarytowe wynoszą na szerokość</w:t>
       </w:r>
       <w:r>
         <w:t xml:space="preserve"> 82cm</w:t>

</xml_diff>

<commit_message>
add minor changes in technical drawing of main assembly
</commit_message>
<xml_diff>
--- a/Nota katalogowa.docx
+++ b/Nota katalogowa.docx
@@ -295,11 +295,85 @@
         <w:t xml:space="preserve"> 114cm</w:t>
       </w:r>
       <w:r>
-        <w:t xml:space="preserve"> .</w:t>
+        <w:t>.</w:t>
+      </w:r>
+    </w:p>
+    <w:p>
+      <w:pPr>
+        <w:keepNext/>
+        <w:jc w:val="center"/>
+      </w:pPr>
+      <w:r>
+        <w:rPr>
+          <w:noProof/>
+          <w:lang w:eastAsia="pl-PL"/>
+        </w:rPr>
+        <w:lastRenderedPageBreak/>
+        <w:drawing>
+          <wp:inline distT="0" distB="0" distL="0" distR="0">
+            <wp:extent cx="2652984" cy="3345180"/>
+            <wp:effectExtent l="19050" t="0" r="0" b="0"/>
+            <wp:docPr id="2" name="Obraz 1" descr="prototyp V.JPG"/>
+            <wp:cNvGraphicFramePr>
+              <a:graphicFrameLocks xmlns:a="http://schemas.openxmlformats.org/drawingml/2006/main" noChangeAspect="1"/>
+            </wp:cNvGraphicFramePr>
+            <a:graphic xmlns:a="http://schemas.openxmlformats.org/drawingml/2006/main">
+              <a:graphicData uri="http://schemas.openxmlformats.org/drawingml/2006/picture">
+                <pic:pic xmlns:pic="http://schemas.openxmlformats.org/drawingml/2006/picture">
+                  <pic:nvPicPr>
+                    <pic:cNvPr id="0" name="prototyp V.JPG"/>
+                    <pic:cNvPicPr/>
+                  </pic:nvPicPr>
+                  <pic:blipFill>
+                    <a:blip r:embed="rId8" cstate="print"/>
+                    <a:stretch>
+                      <a:fillRect/>
+                    </a:stretch>
+                  </pic:blipFill>
+                  <pic:spPr>
+                    <a:xfrm>
+                      <a:off x="0" y="0"/>
+                      <a:ext cx="2655635" cy="3348522"/>
+                    </a:xfrm>
+                    <a:prstGeom prst="rect">
+                      <a:avLst/>
+                    </a:prstGeom>
+                  </pic:spPr>
+                </pic:pic>
+              </a:graphicData>
+            </a:graphic>
+          </wp:inline>
+        </w:drawing>
+      </w:r>
+    </w:p>
+    <w:p>
+      <w:pPr>
+        <w:pStyle w:val="Legenda"/>
+        <w:jc w:val="center"/>
+      </w:pPr>
+      <w:r>
+        <w:t xml:space="preserve">Zdjęcie </w:t>
+      </w:r>
+      <w:fldSimple w:instr=" SEQ Zdjęcie \* ARABIC ">
+        <w:r>
+          <w:rPr>
+            <w:noProof/>
+          </w:rPr>
+          <w:t>1</w:t>
+        </w:r>
+      </w:fldSimple>
+      <w:r>
+        <w:t xml:space="preserve"> prz</w:t>
+      </w:r>
+      <w:r>
+        <w:rPr>
+          <w:noProof/>
+        </w:rPr>
+        <w:t>edstawia szafkę w widoku od lewej.</w:t>
       </w:r>
     </w:p>
     <w:sectPr>
-      <w:footerReference w:type="default" r:id="rId8"/>
+      <w:footerReference w:type="default" r:id="rId9"/>
       <w:pgSz w:w="11906" w:h="16838"/>
       <w:pgMar w:top="1417" w:right="1417" w:bottom="1417" w:left="1417" w:header="708" w:footer="708" w:gutter="0"/>
       <w:cols w:space="708"/>
@@ -906,6 +980,25 @@
       <w:rFonts w:ascii="Tahoma" w:hAnsi="Tahoma" w:cs="Tahoma"/>
       <w:sz w:val="16"/>
       <w:szCs w:val="16"/>
+    </w:rPr>
+  </w:style>
+  <w:style w:type="paragraph" w:styleId="Legenda">
+    <w:name w:val="caption"/>
+    <w:basedOn w:val="Normalny"/>
+    <w:next w:val="Normalny"/>
+    <w:uiPriority w:val="35"/>
+    <w:unhideWhenUsed/>
+    <w:qFormat/>
+    <w:rsid w:val="00BE7659"/>
+    <w:pPr>
+      <w:spacing w:line="240" w:lineRule="auto"/>
+    </w:pPr>
+    <w:rPr>
+      <w:b/>
+      <w:bCs/>
+      <w:color w:val="4F81BD" w:themeColor="accent1"/>
+      <w:sz w:val="18"/>
+      <w:szCs w:val="18"/>
     </w:rPr>
   </w:style>
 </w:styles>

</xml_diff>